<commit_message>
feature_sneha: modified Hr file by sneha
</commit_message>
<xml_diff>
--- a/HR.docx
+++ b/HR.docx
@@ -5,6 +5,11 @@
     <w:p>
       <w:r>
         <w:t>A1</w:t>
+      </w:r>
+    </w:p>
+    <w:p>
+      <w:r>
+        <w:t>B2 Sneha</w:t>
       </w:r>
     </w:p>
     <w:sectPr>

</xml_diff>

<commit_message>
Revert "Merge pull request #2 from DigambarRajgire/feature_sneha"
This reverts commit 2691f4986da92b369826bdb6a835b0988d84879d, reversing
changes made to 543251f01e0c47bcdce1dd59599e44c094a3141d.
</commit_message>
<xml_diff>
--- a/HR.docx
+++ b/HR.docx
@@ -5,11 +5,6 @@
     <w:p>
       <w:r>
         <w:t>A1</w:t>
-      </w:r>
-    </w:p>
-    <w:p>
-      <w:r>
-        <w:t>B2 Sneha</w:t>
       </w:r>
     </w:p>
     <w:sectPr>

</xml_diff>

<commit_message>
Change IN HR from Sneha Side
</commit_message>
<xml_diff>
--- a/HR.docx
+++ b/HR.docx
@@ -5,6 +5,12 @@
     <w:p>
       <w:r>
         <w:t>A1</w:t>
+      </w:r>
+    </w:p>
+    <w:p/>
+    <w:p>
+      <w:r>
+        <w:t xml:space="preserve">C1 Sneha </w:t>
       </w:r>
     </w:p>
     <w:sectPr>

</xml_diff>

<commit_message>
Change IN HR from Sneha Side 2
</commit_message>
<xml_diff>
--- a/HR.docx
+++ b/HR.docx
@@ -12,7 +12,16 @@
       <w:r>
         <w:t xml:space="preserve">C1 Sneha </w:t>
       </w:r>
+      <w:proofErr w:type="gramStart"/>
+      <w:r>
+        <w:t>With</w:t>
+      </w:r>
+      <w:proofErr w:type="gramEnd"/>
+      <w:r>
+        <w:t xml:space="preserve"> Case</w:t>
+      </w:r>
     </w:p>
+    <w:p/>
     <w:sectPr>
       <w:pgSz w:w="12240" w:h="15840"/>
       <w:pgMar w:top="1440" w:right="1440" w:bottom="1440" w:left="1440" w:header="720" w:footer="720" w:gutter="0"/>

</xml_diff>